<commit_message>
fixed airplane route display
</commit_message>
<xml_diff>
--- a/Documents/Test-report.docx
+++ b/Documents/Test-report.docx
@@ -740,7 +740,43 @@
                                 <w:color w:val="31849B"/>
                                 <w:sz w:val="20"/>
                               </w:rPr>
-                              <w:t xml:space="preserve">, Ignas Kybransas, </w:t>
+                              <w:t xml:space="preserve">, </w:t>
+                            </w:r>
+                            <w:proofErr w:type="spellStart"/>
+                            <w:r>
+                              <w:rPr>
+                                <w:rFonts w:ascii="Cambria" w:eastAsia="Cambria" w:hAnsi="Cambria" w:cs="Cambria"/>
+                                <w:color w:val="31849B"/>
+                                <w:sz w:val="20"/>
+                              </w:rPr>
+                              <w:t>Ignas</w:t>
+                            </w:r>
+                            <w:proofErr w:type="spellEnd"/>
+                            <w:r>
+                              <w:rPr>
+                                <w:rFonts w:ascii="Cambria" w:eastAsia="Cambria" w:hAnsi="Cambria" w:cs="Cambria"/>
+                                <w:color w:val="31849B"/>
+                                <w:sz w:val="20"/>
+                              </w:rPr>
+                              <w:t xml:space="preserve"> </w:t>
+                            </w:r>
+                            <w:proofErr w:type="spellStart"/>
+                            <w:r>
+                              <w:rPr>
+                                <w:rFonts w:ascii="Cambria" w:eastAsia="Cambria" w:hAnsi="Cambria" w:cs="Cambria"/>
+                                <w:color w:val="31849B"/>
+                                <w:sz w:val="20"/>
+                              </w:rPr>
+                              <w:t>Kybransas</w:t>
+                            </w:r>
+                            <w:proofErr w:type="spellEnd"/>
+                            <w:r>
+                              <w:rPr>
+                                <w:rFonts w:ascii="Cambria" w:eastAsia="Cambria" w:hAnsi="Cambria" w:cs="Cambria"/>
+                                <w:color w:val="31849B"/>
+                                <w:sz w:val="20"/>
+                              </w:rPr>
+                              <w:t xml:space="preserve">, </w:t>
                             </w:r>
                             <w:proofErr w:type="spellStart"/>
                             <w:r>
@@ -925,7 +961,43 @@
                           <w:color w:val="31849B"/>
                           <w:sz w:val="20"/>
                         </w:rPr>
-                        <w:t xml:space="preserve">, Ignas Kybransas, </w:t>
+                        <w:t xml:space="preserve">, </w:t>
+                      </w:r>
+                      <w:proofErr w:type="spellStart"/>
+                      <w:r>
+                        <w:rPr>
+                          <w:rFonts w:ascii="Cambria" w:eastAsia="Cambria" w:hAnsi="Cambria" w:cs="Cambria"/>
+                          <w:color w:val="31849B"/>
+                          <w:sz w:val="20"/>
+                        </w:rPr>
+                        <w:t>Ignas</w:t>
+                      </w:r>
+                      <w:proofErr w:type="spellEnd"/>
+                      <w:r>
+                        <w:rPr>
+                          <w:rFonts w:ascii="Cambria" w:eastAsia="Cambria" w:hAnsi="Cambria" w:cs="Cambria"/>
+                          <w:color w:val="31849B"/>
+                          <w:sz w:val="20"/>
+                        </w:rPr>
+                        <w:t xml:space="preserve"> </w:t>
+                      </w:r>
+                      <w:proofErr w:type="spellStart"/>
+                      <w:r>
+                        <w:rPr>
+                          <w:rFonts w:ascii="Cambria" w:eastAsia="Cambria" w:hAnsi="Cambria" w:cs="Cambria"/>
+                          <w:color w:val="31849B"/>
+                          <w:sz w:val="20"/>
+                        </w:rPr>
+                        <w:t>Kybransas</w:t>
+                      </w:r>
+                      <w:proofErr w:type="spellEnd"/>
+                      <w:r>
+                        <w:rPr>
+                          <w:rFonts w:ascii="Cambria" w:eastAsia="Cambria" w:hAnsi="Cambria" w:cs="Cambria"/>
+                          <w:color w:val="31849B"/>
+                          <w:sz w:val="20"/>
+                        </w:rPr>
+                        <w:t xml:space="preserve">, </w:t>
                       </w:r>
                       <w:proofErr w:type="spellStart"/>
                       <w:r>
@@ -995,7 +1067,7 @@
       <w:sdtContent>
         <w:p>
           <w:pPr>
-            <w:pStyle w:val="TOCHeading"/>
+            <w:pStyle w:val="a3"/>
             <w:spacing w:before="0" w:after="360"/>
             <w:rPr>
               <w:rFonts w:cstheme="majorHAnsi"/>
@@ -1010,14 +1082,13 @@
         </w:p>
         <w:p>
           <w:pPr>
-            <w:pStyle w:val="TOC1"/>
+            <w:pStyle w:val="11"/>
             <w:tabs>
               <w:tab w:val="right" w:leader="dot" w:pos="9628"/>
             </w:tabs>
             <w:rPr>
               <w:rFonts w:eastAsiaTheme="minorEastAsia"/>
               <w:noProof/>
-              <w:lang/>
             </w:rPr>
           </w:pPr>
           <w:r>
@@ -1038,10 +1109,10 @@
             </w:rPr>
             <w:fldChar w:fldCharType="separate"/>
           </w:r>
-          <w:hyperlink w:anchor="_Toc510126696" w:history="1">
-            <w:r>
-              <w:rPr>
-                <w:rStyle w:val="Hyperlink"/>
+          <w:hyperlink w:anchor="_Toc510158509" w:history="1">
+            <w:r>
+              <w:rPr>
+                <w:rStyle w:val="a4"/>
                 <w:rFonts w:cstheme="majorHAnsi"/>
                 <w:noProof/>
               </w:rPr>
@@ -1066,7 +1137,7 @@
                 <w:noProof/>
                 <w:webHidden/>
               </w:rPr>
-              <w:instrText xml:space="preserve"> PAGEREF _Toc510126696 \h </w:instrText>
+              <w:instrText xml:space="preserve"> PAGEREF _Toc510158509 \h </w:instrText>
             </w:r>
             <w:r>
               <w:rPr>
@@ -1099,24 +1170,22 @@
         </w:p>
         <w:p>
           <w:pPr>
-            <w:pStyle w:val="TOC1"/>
+            <w:pStyle w:val="11"/>
             <w:tabs>
               <w:tab w:val="right" w:leader="dot" w:pos="9628"/>
             </w:tabs>
             <w:rPr>
               <w:rFonts w:eastAsiaTheme="minorEastAsia"/>
               <w:noProof/>
-              <w:lang/>
             </w:rPr>
           </w:pPr>
-          <w:hyperlink w:anchor="_Toc510126697" w:history="1">
-            <w:r>
-              <w:rPr>
-                <w:rStyle w:val="Hyperlink"/>
-                <w:rFonts w:cstheme="majorHAnsi"/>
+          <w:hyperlink w:anchor="_Toc510158510" w:history="1">
+            <w:r>
+              <w:rPr>
+                <w:rStyle w:val="a4"/>
                 <w:noProof/>
               </w:rPr>
-              <w:t>Testing: saving/loading data</w:t>
+              <w:t>Important note</w:t>
             </w:r>
             <w:r>
               <w:rPr>
@@ -1137,7 +1206,7 @@
                 <w:noProof/>
                 <w:webHidden/>
               </w:rPr>
-              <w:instrText xml:space="preserve"> PAGEREF _Toc510126697 \h </w:instrText>
+              <w:instrText xml:space="preserve"> PAGEREF _Toc510158510 \h </w:instrText>
             </w:r>
             <w:r>
               <w:rPr>
@@ -1157,7 +1226,7 @@
                 <w:noProof/>
                 <w:webHidden/>
               </w:rPr>
-              <w:t>4</w:t>
+              <w:t>3</w:t>
             </w:r>
             <w:r>
               <w:rPr>
@@ -1170,24 +1239,23 @@
         </w:p>
         <w:p>
           <w:pPr>
-            <w:pStyle w:val="TOC1"/>
+            <w:pStyle w:val="11"/>
             <w:tabs>
               <w:tab w:val="right" w:leader="dot" w:pos="9628"/>
             </w:tabs>
             <w:rPr>
               <w:rFonts w:eastAsiaTheme="minorEastAsia"/>
               <w:noProof/>
-              <w:lang/>
             </w:rPr>
           </w:pPr>
-          <w:hyperlink w:anchor="_Toc510126698" w:history="1">
-            <w:r>
-              <w:rPr>
-                <w:rStyle w:val="Hyperlink"/>
+          <w:hyperlink w:anchor="_Toc510158511" w:history="1">
+            <w:r>
+              <w:rPr>
+                <w:rStyle w:val="a4"/>
                 <w:rFonts w:cstheme="majorHAnsi"/>
                 <w:noProof/>
               </w:rPr>
-              <w:t>Testing: weather manipulation</w:t>
+              <w:t>Testing: saving/loading data</w:t>
             </w:r>
             <w:r>
               <w:rPr>
@@ -1208,7 +1276,7 @@
                 <w:noProof/>
                 <w:webHidden/>
               </w:rPr>
-              <w:instrText xml:space="preserve"> PAGEREF _Toc510126698 \h </w:instrText>
+              <w:instrText xml:space="preserve"> PAGEREF _Toc510158511 \h </w:instrText>
             </w:r>
             <w:r>
               <w:rPr>
@@ -1228,7 +1296,7 @@
                 <w:noProof/>
                 <w:webHidden/>
               </w:rPr>
-              <w:t>7</w:t>
+              <w:t>4</w:t>
             </w:r>
             <w:r>
               <w:rPr>
@@ -1241,24 +1309,23 @@
         </w:p>
         <w:p>
           <w:pPr>
-            <w:pStyle w:val="TOC1"/>
+            <w:pStyle w:val="11"/>
             <w:tabs>
               <w:tab w:val="right" w:leader="dot" w:pos="9628"/>
             </w:tabs>
             <w:rPr>
               <w:rFonts w:eastAsiaTheme="minorEastAsia"/>
               <w:noProof/>
-              <w:lang/>
             </w:rPr>
           </w:pPr>
-          <w:hyperlink w:anchor="_Toc510126699" w:history="1">
-            <w:r>
-              <w:rPr>
-                <w:rStyle w:val="Hyperlink"/>
+          <w:hyperlink w:anchor="_Toc510158512" w:history="1">
+            <w:r>
+              <w:rPr>
+                <w:rStyle w:val="a4"/>
                 <w:rFonts w:cstheme="majorHAnsi"/>
                 <w:noProof/>
               </w:rPr>
-              <w:t>Testing: checkpoint manipulation</w:t>
+              <w:t>Testing: weather manipulation</w:t>
             </w:r>
             <w:r>
               <w:rPr>
@@ -1267,8 +1334,6 @@
               </w:rPr>
               <w:tab/>
             </w:r>
-            <w:bookmarkStart w:id="1" w:name="_GoBack"/>
-            <w:bookmarkEnd w:id="1"/>
             <w:r>
               <w:rPr>
                 <w:noProof/>
@@ -1281,7 +1346,7 @@
                 <w:noProof/>
                 <w:webHidden/>
               </w:rPr>
-              <w:instrText xml:space="preserve"> PAGEREF _Toc510126699 \h </w:instrText>
+              <w:instrText xml:space="preserve"> PAGEREF _Toc510158512 \h </w:instrText>
             </w:r>
             <w:r>
               <w:rPr>
@@ -1301,7 +1366,7 @@
                 <w:noProof/>
                 <w:webHidden/>
               </w:rPr>
-              <w:t>8</w:t>
+              <w:t>7</w:t>
             </w:r>
             <w:r>
               <w:rPr>
@@ -1314,24 +1379,23 @@
         </w:p>
         <w:p>
           <w:pPr>
-            <w:pStyle w:val="TOC1"/>
+            <w:pStyle w:val="11"/>
             <w:tabs>
               <w:tab w:val="right" w:leader="dot" w:pos="9628"/>
             </w:tabs>
             <w:rPr>
               <w:rFonts w:eastAsiaTheme="minorEastAsia"/>
               <w:noProof/>
-              <w:lang/>
             </w:rPr>
           </w:pPr>
-          <w:hyperlink w:anchor="_Toc510126700" w:history="1">
-            <w:r>
-              <w:rPr>
-                <w:rStyle w:val="Hyperlink"/>
+          <w:hyperlink w:anchor="_Toc510158513" w:history="1">
+            <w:r>
+              <w:rPr>
+                <w:rStyle w:val="a4"/>
                 <w:rFonts w:cstheme="majorHAnsi"/>
                 <w:noProof/>
               </w:rPr>
-              <w:t>Testing: adding airplanes</w:t>
+              <w:t>Testing: checkpoint manipulation</w:t>
             </w:r>
             <w:r>
               <w:rPr>
@@ -1352,7 +1416,7 @@
                 <w:noProof/>
                 <w:webHidden/>
               </w:rPr>
-              <w:instrText xml:space="preserve"> PAGEREF _Toc510126700 \h </w:instrText>
+              <w:instrText xml:space="preserve"> PAGEREF _Toc510158513 \h </w:instrText>
             </w:r>
             <w:r>
               <w:rPr>
@@ -1372,7 +1436,7 @@
                 <w:noProof/>
                 <w:webHidden/>
               </w:rPr>
-              <w:t>10</w:t>
+              <w:t>8</w:t>
             </w:r>
             <w:r>
               <w:rPr>
@@ -1385,24 +1449,23 @@
         </w:p>
         <w:p>
           <w:pPr>
-            <w:pStyle w:val="TOC1"/>
+            <w:pStyle w:val="11"/>
             <w:tabs>
               <w:tab w:val="right" w:leader="dot" w:pos="9628"/>
             </w:tabs>
             <w:rPr>
               <w:rFonts w:eastAsiaTheme="minorEastAsia"/>
               <w:noProof/>
-              <w:lang/>
             </w:rPr>
           </w:pPr>
-          <w:hyperlink w:anchor="_Toc510126701" w:history="1">
-            <w:r>
-              <w:rPr>
-                <w:rStyle w:val="Hyperlink"/>
+          <w:hyperlink w:anchor="_Toc510158514" w:history="1">
+            <w:r>
+              <w:rPr>
+                <w:rStyle w:val="a4"/>
                 <w:rFonts w:cstheme="majorHAnsi"/>
                 <w:noProof/>
               </w:rPr>
-              <w:t>Testing: login</w:t>
+              <w:t>Testing: adding airplanes</w:t>
             </w:r>
             <w:r>
               <w:rPr>
@@ -1423,7 +1486,7 @@
                 <w:noProof/>
                 <w:webHidden/>
               </w:rPr>
-              <w:instrText xml:space="preserve"> PAGEREF _Toc510126701 \h </w:instrText>
+              <w:instrText xml:space="preserve"> PAGEREF _Toc510158514 \h </w:instrText>
             </w:r>
             <w:r>
               <w:rPr>
@@ -1443,7 +1506,7 @@
                 <w:noProof/>
                 <w:webHidden/>
               </w:rPr>
-              <w:t>11</w:t>
+              <w:t>10</w:t>
             </w:r>
             <w:r>
               <w:rPr>
@@ -1456,24 +1519,23 @@
         </w:p>
         <w:p>
           <w:pPr>
-            <w:pStyle w:val="TOC1"/>
+            <w:pStyle w:val="11"/>
             <w:tabs>
               <w:tab w:val="right" w:leader="dot" w:pos="9628"/>
             </w:tabs>
             <w:rPr>
               <w:rFonts w:eastAsiaTheme="minorEastAsia"/>
               <w:noProof/>
-              <w:lang/>
             </w:rPr>
           </w:pPr>
-          <w:hyperlink w:anchor="_Toc510126702" w:history="1">
-            <w:r>
-              <w:rPr>
-                <w:rStyle w:val="Hyperlink"/>
+          <w:hyperlink w:anchor="_Toc510158515" w:history="1">
+            <w:r>
+              <w:rPr>
+                <w:rStyle w:val="a4"/>
                 <w:rFonts w:cstheme="majorHAnsi"/>
                 <w:noProof/>
               </w:rPr>
-              <w:t>Conclusions</w:t>
+              <w:t>Testing: login</w:t>
             </w:r>
             <w:r>
               <w:rPr>
@@ -1494,7 +1556,7 @@
                 <w:noProof/>
                 <w:webHidden/>
               </w:rPr>
-              <w:instrText xml:space="preserve"> PAGEREF _Toc510126702 \h </w:instrText>
+              <w:instrText xml:space="preserve"> PAGEREF _Toc510158515 \h </w:instrText>
             </w:r>
             <w:r>
               <w:rPr>
@@ -1514,7 +1576,7 @@
                 <w:noProof/>
                 <w:webHidden/>
               </w:rPr>
-              <w:t>12</w:t>
+              <w:t>11</w:t>
             </w:r>
             <w:r>
               <w:rPr>
@@ -1527,7 +1589,77 @@
         </w:p>
         <w:p>
           <w:pPr>
-            <w:pStyle w:val="TOC1"/>
+            <w:pStyle w:val="11"/>
+            <w:tabs>
+              <w:tab w:val="right" w:leader="dot" w:pos="9628"/>
+            </w:tabs>
+            <w:rPr>
+              <w:rFonts w:eastAsiaTheme="minorEastAsia"/>
+              <w:noProof/>
+            </w:rPr>
+          </w:pPr>
+          <w:hyperlink w:anchor="_Toc510158516" w:history="1">
+            <w:r>
+              <w:rPr>
+                <w:rStyle w:val="a4"/>
+                <w:rFonts w:cstheme="majorHAnsi"/>
+                <w:noProof/>
+              </w:rPr>
+              <w:t>Conclusions</w:t>
+            </w:r>
+            <w:r>
+              <w:rPr>
+                <w:noProof/>
+                <w:webHidden/>
+              </w:rPr>
+              <w:tab/>
+            </w:r>
+            <w:r>
+              <w:rPr>
+                <w:noProof/>
+                <w:webHidden/>
+              </w:rPr>
+              <w:fldChar w:fldCharType="begin"/>
+            </w:r>
+            <w:r>
+              <w:rPr>
+                <w:noProof/>
+                <w:webHidden/>
+              </w:rPr>
+              <w:instrText xml:space="preserve"> PAGEREF _Toc510158516 \h </w:instrText>
+            </w:r>
+            <w:r>
+              <w:rPr>
+                <w:noProof/>
+                <w:webHidden/>
+              </w:rPr>
+            </w:r>
+            <w:r>
+              <w:rPr>
+                <w:noProof/>
+                <w:webHidden/>
+              </w:rPr>
+              <w:fldChar w:fldCharType="separate"/>
+            </w:r>
+            <w:r>
+              <w:rPr>
+                <w:noProof/>
+                <w:webHidden/>
+              </w:rPr>
+              <w:t>12</w:t>
+            </w:r>
+            <w:r>
+              <w:rPr>
+                <w:noProof/>
+                <w:webHidden/>
+              </w:rPr>
+              <w:fldChar w:fldCharType="end"/>
+            </w:r>
+          </w:hyperlink>
+        </w:p>
+        <w:p>
+          <w:pPr>
+            <w:pStyle w:val="11"/>
             <w:tabs>
               <w:tab w:val="right" w:leader="dot" w:pos="9350"/>
             </w:tabs>
@@ -1547,7 +1679,7 @@
         </w:p>
         <w:p>
           <w:pPr>
-            <w:pStyle w:val="TOC1"/>
+            <w:pStyle w:val="11"/>
             <w:tabs>
               <w:tab w:val="right" w:leader="dot" w:pos="9350"/>
             </w:tabs>
@@ -1567,65 +1699,95 @@
     </w:p>
     <w:p>
       <w:pPr>
-        <w:pStyle w:val="Heading1"/>
+        <w:pStyle w:val="1"/>
         <w:spacing w:before="0" w:after="360"/>
         <w:rPr>
           <w:rFonts w:cstheme="majorHAnsi"/>
         </w:rPr>
       </w:pPr>
-      <w:bookmarkStart w:id="2" w:name="_Toc510126696"/>
+      <w:bookmarkStart w:id="1" w:name="_Toc510158509"/>
       <w:r>
         <w:rPr>
           <w:rFonts w:cstheme="majorHAnsi"/>
         </w:rPr>
         <w:lastRenderedPageBreak/>
         <w:t>Preface</w:t>
+      </w:r>
+      <w:bookmarkEnd w:id="1"/>
+    </w:p>
+    <w:p>
+      <w:pPr>
+        <w:spacing w:after="720"/>
+        <w:rPr>
+          <w:rFonts w:asciiTheme="majorHAnsi" w:hAnsiTheme="majorHAnsi" w:cstheme="majorHAnsi"/>
+        </w:rPr>
+      </w:pPr>
+      <w:r>
+        <w:rPr>
+          <w:rFonts w:asciiTheme="majorHAnsi" w:hAnsiTheme="majorHAnsi" w:cstheme="majorHAnsi"/>
+        </w:rPr>
+        <w:t>In this document, w</w:t>
+      </w:r>
+      <w:r>
+        <w:rPr>
+          <w:rFonts w:asciiTheme="majorHAnsi" w:hAnsiTheme="majorHAnsi" w:cstheme="majorHAnsi"/>
+        </w:rPr>
+        <w:t xml:space="preserve">e will add test cases. Based on these cases, we will make test and debug report from a </w:t>
+      </w:r>
+      <w:r>
+        <w:rPr>
+          <w:rFonts w:asciiTheme="majorHAnsi" w:hAnsiTheme="majorHAnsi" w:cstheme="majorHAnsi"/>
+        </w:rPr>
+        <w:t>programmer’s</w:t>
+      </w:r>
+      <w:r>
+        <w:rPr>
+          <w:rFonts w:asciiTheme="majorHAnsi" w:hAnsiTheme="majorHAnsi" w:cstheme="majorHAnsi"/>
+        </w:rPr>
+        <w:t xml:space="preserve"> side and </w:t>
+      </w:r>
+      <w:r>
+        <w:rPr>
+          <w:rFonts w:asciiTheme="majorHAnsi" w:hAnsiTheme="majorHAnsi" w:cstheme="majorHAnsi"/>
+        </w:rPr>
+        <w:t>user’s,</w:t>
+      </w:r>
+      <w:r>
+        <w:rPr>
+          <w:rFonts w:asciiTheme="majorHAnsi" w:hAnsiTheme="majorHAnsi" w:cstheme="majorHAnsi"/>
+        </w:rPr>
+        <w:t xml:space="preserve"> which is unfamiliar with the simulation, side.</w:t>
+      </w:r>
+    </w:p>
+    <w:p>
+      <w:pPr>
+        <w:spacing w:after="720"/>
+        <w:rPr>
+          <w:rFonts w:asciiTheme="majorHAnsi" w:hAnsiTheme="majorHAnsi" w:cstheme="majorHAnsi"/>
+        </w:rPr>
+      </w:pPr>
+    </w:p>
+    <w:p>
+      <w:pPr>
+        <w:pStyle w:val="1"/>
+      </w:pPr>
+      <w:bookmarkStart w:id="2" w:name="_Toc510158510"/>
+      <w:r>
+        <w:t>Important note</w:t>
       </w:r>
       <w:bookmarkEnd w:id="2"/>
     </w:p>
     <w:p>
-      <w:pPr>
-        <w:spacing w:after="720"/>
-        <w:rPr>
-          <w:rFonts w:asciiTheme="majorHAnsi" w:hAnsiTheme="majorHAnsi" w:cstheme="majorHAnsi"/>
-        </w:rPr>
-      </w:pPr>
-      <w:r>
-        <w:rPr>
-          <w:rFonts w:asciiTheme="majorHAnsi" w:hAnsiTheme="majorHAnsi" w:cstheme="majorHAnsi"/>
-        </w:rPr>
-        <w:t>In this document, w</w:t>
-      </w:r>
-      <w:r>
-        <w:rPr>
-          <w:rFonts w:asciiTheme="majorHAnsi" w:hAnsiTheme="majorHAnsi" w:cstheme="majorHAnsi"/>
-        </w:rPr>
-        <w:t xml:space="preserve">e will add test cases. Based on these cases, we will make test and debug report from a </w:t>
-      </w:r>
-      <w:r>
-        <w:rPr>
-          <w:rFonts w:asciiTheme="majorHAnsi" w:hAnsiTheme="majorHAnsi" w:cstheme="majorHAnsi"/>
-        </w:rPr>
-        <w:t>programmer’s</w:t>
-      </w:r>
-      <w:r>
-        <w:rPr>
-          <w:rFonts w:asciiTheme="majorHAnsi" w:hAnsiTheme="majorHAnsi" w:cstheme="majorHAnsi"/>
-        </w:rPr>
-        <w:t xml:space="preserve"> side and </w:t>
-      </w:r>
-      <w:r>
-        <w:rPr>
-          <w:rFonts w:asciiTheme="majorHAnsi" w:hAnsiTheme="majorHAnsi" w:cstheme="majorHAnsi"/>
-        </w:rPr>
-        <w:t>user’s,</w:t>
-      </w:r>
-      <w:r>
-        <w:rPr>
-          <w:rFonts w:asciiTheme="majorHAnsi" w:hAnsiTheme="majorHAnsi" w:cstheme="majorHAnsi"/>
-        </w:rPr>
-        <w:t xml:space="preserve"> which is unfamiliar with the simulation, side.</w:t>
-      </w:r>
+      <w:r>
+        <w:t>We have stated in most of the test cases that the user authentication is a precondition for the test. This is true, but it will be implemented at a later stage of the development of the application. We believe that the authentication doesn’t need a proof of concept, as it is something that we have all done multiple times and it is clear, that it is doable. Thus, we haven’t implemented it as a part of this iteration’s deliverable.</w:t>
+      </w:r>
+    </w:p>
+    <w:p>
+      <w:r>
+        <w:t>We are also aware that some of the tests would give different results than what we have specified in this document, but this will also be cleared out in future iterations, since this is only a proof of concept that we are submitting right now.</w:t>
+      </w:r>
+      <w:bookmarkStart w:id="3" w:name="_GoBack"/>
+      <w:bookmarkEnd w:id="3"/>
     </w:p>
     <w:p>
       <w:pPr>
@@ -1645,13 +1807,13 @@
     </w:p>
     <w:p>
       <w:pPr>
-        <w:pStyle w:val="Heading1"/>
+        <w:pStyle w:val="1"/>
         <w:spacing w:before="0" w:after="360"/>
         <w:rPr>
           <w:rFonts w:cstheme="majorHAnsi"/>
         </w:rPr>
       </w:pPr>
-      <w:bookmarkStart w:id="3" w:name="_Toc510126697"/>
+      <w:bookmarkStart w:id="4" w:name="_Toc510158511"/>
       <w:r>
         <w:rPr>
           <w:rFonts w:cstheme="majorHAnsi"/>
@@ -1677,7 +1839,7 @@
         </w:rPr>
         <w:t xml:space="preserve"> data</w:t>
       </w:r>
-      <w:bookmarkEnd w:id="3"/>
+      <w:bookmarkEnd w:id="4"/>
     </w:p>
     <w:p>
       <w:pPr>
@@ -1739,7 +1901,7 @@
     </w:p>
     <w:tbl>
       <w:tblPr>
-        <w:tblStyle w:val="GridTable1Light-Accent1"/>
+        <w:tblStyle w:val="110"/>
         <w:tblW w:w="9673" w:type="dxa"/>
         <w:tblInd w:w="-5" w:type="dxa"/>
         <w:tblBorders>
@@ -2057,7 +2219,7 @@
           </w:tcPr>
           <w:p>
             <w:pPr>
-              <w:pStyle w:val="ListParagraph"/>
+              <w:pStyle w:val="a5"/>
               <w:numPr>
                 <w:ilvl w:val="0"/>
                 <w:numId w:val="1"/>
@@ -2078,7 +2240,7 @@
           </w:p>
           <w:p>
             <w:pPr>
-              <w:pStyle w:val="ListParagraph"/>
+              <w:pStyle w:val="a5"/>
               <w:numPr>
                 <w:ilvl w:val="0"/>
                 <w:numId w:val="1"/>
@@ -2099,7 +2261,7 @@
           </w:p>
           <w:p>
             <w:pPr>
-              <w:pStyle w:val="ListParagraph"/>
+              <w:pStyle w:val="a5"/>
               <w:numPr>
                 <w:ilvl w:val="0"/>
                 <w:numId w:val="1"/>
@@ -2120,7 +2282,7 @@
           </w:p>
           <w:p>
             <w:pPr>
-              <w:pStyle w:val="ListParagraph"/>
+              <w:pStyle w:val="a5"/>
               <w:numPr>
                 <w:ilvl w:val="0"/>
                 <w:numId w:val="1"/>
@@ -2215,7 +2377,7 @@
     </w:p>
     <w:tbl>
       <w:tblPr>
-        <w:tblStyle w:val="GridTable1Light-Accent1"/>
+        <w:tblStyle w:val="110"/>
         <w:tblW w:w="9639" w:type="dxa"/>
         <w:tblInd w:w="-5" w:type="dxa"/>
         <w:tblBorders>
@@ -2512,7 +2674,7 @@
           </w:tcPr>
           <w:p>
             <w:pPr>
-              <w:pStyle w:val="ListParagraph"/>
+              <w:pStyle w:val="a5"/>
               <w:numPr>
                 <w:ilvl w:val="0"/>
                 <w:numId w:val="2"/>
@@ -2533,7 +2695,7 @@
           </w:p>
           <w:p>
             <w:pPr>
-              <w:pStyle w:val="ListParagraph"/>
+              <w:pStyle w:val="a5"/>
               <w:numPr>
                 <w:ilvl w:val="0"/>
                 <w:numId w:val="2"/>
@@ -2554,7 +2716,7 @@
           </w:p>
           <w:p>
             <w:pPr>
-              <w:pStyle w:val="ListParagraph"/>
+              <w:pStyle w:val="a5"/>
               <w:numPr>
                 <w:ilvl w:val="0"/>
                 <w:numId w:val="2"/>
@@ -3070,13 +3232,13 @@
     </w:p>
     <w:p>
       <w:pPr>
-        <w:pStyle w:val="Heading1"/>
+        <w:pStyle w:val="1"/>
         <w:spacing w:before="0" w:after="360"/>
         <w:rPr>
           <w:rFonts w:cstheme="majorHAnsi"/>
         </w:rPr>
       </w:pPr>
-      <w:bookmarkStart w:id="4" w:name="_Toc510126698"/>
+      <w:bookmarkStart w:id="5" w:name="_Toc510158512"/>
       <w:r>
         <w:rPr>
           <w:rFonts w:cstheme="majorHAnsi"/>
@@ -3090,7 +3252,7 @@
         </w:rPr>
         <w:t>: weather manipulation</w:t>
       </w:r>
-      <w:bookmarkEnd w:id="4"/>
+      <w:bookmarkEnd w:id="5"/>
     </w:p>
     <w:p>
       <w:pPr>
@@ -3135,7 +3297,7 @@
     </w:p>
     <w:tbl>
       <w:tblPr>
-        <w:tblStyle w:val="GridTable1Light-Accent1"/>
+        <w:tblStyle w:val="110"/>
         <w:tblW w:w="9639" w:type="dxa"/>
         <w:tblInd w:w="-5" w:type="dxa"/>
         <w:tblBorders>
@@ -3432,7 +3594,7 @@
           </w:tcPr>
           <w:p>
             <w:pPr>
-              <w:pStyle w:val="ListParagraph"/>
+              <w:pStyle w:val="a5"/>
               <w:numPr>
                 <w:ilvl w:val="0"/>
                 <w:numId w:val="3"/>
@@ -3471,7 +3633,7 @@
           </w:p>
           <w:p>
             <w:pPr>
-              <w:pStyle w:val="ListParagraph"/>
+              <w:pStyle w:val="a5"/>
               <w:numPr>
                 <w:ilvl w:val="0"/>
                 <w:numId w:val="3"/>
@@ -3510,7 +3672,7 @@
           </w:p>
           <w:p>
             <w:pPr>
-              <w:pStyle w:val="ListParagraph"/>
+              <w:pStyle w:val="a5"/>
               <w:numPr>
                 <w:ilvl w:val="0"/>
                 <w:numId w:val="3"/>
@@ -3783,13 +3945,13 @@
     </w:p>
     <w:p>
       <w:pPr>
-        <w:pStyle w:val="Heading1"/>
+        <w:pStyle w:val="1"/>
         <w:spacing w:before="0" w:after="360"/>
         <w:rPr>
           <w:rFonts w:cstheme="majorHAnsi"/>
         </w:rPr>
       </w:pPr>
-      <w:bookmarkStart w:id="5" w:name="_Toc510126699"/>
+      <w:bookmarkStart w:id="6" w:name="_Toc510158513"/>
       <w:r>
         <w:rPr>
           <w:rFonts w:cstheme="majorHAnsi"/>
@@ -3809,7 +3971,7 @@
         </w:rPr>
         <w:t>: checkpoint manipulation</w:t>
       </w:r>
-      <w:bookmarkEnd w:id="5"/>
+      <w:bookmarkEnd w:id="6"/>
     </w:p>
     <w:p>
       <w:pPr>
@@ -3860,7 +4022,7 @@
     </w:p>
     <w:tbl>
       <w:tblPr>
-        <w:tblStyle w:val="GridTable1Light-Accent1"/>
+        <w:tblStyle w:val="110"/>
         <w:tblW w:w="9639" w:type="dxa"/>
         <w:tblInd w:w="-5" w:type="dxa"/>
         <w:tblBorders>
@@ -4175,7 +4337,7 @@
           </w:tcPr>
           <w:p>
             <w:pPr>
-              <w:pStyle w:val="ListParagraph"/>
+              <w:pStyle w:val="a5"/>
               <w:numPr>
                 <w:ilvl w:val="0"/>
                 <w:numId w:val="4"/>
@@ -4196,7 +4358,7 @@
           </w:p>
           <w:p>
             <w:pPr>
-              <w:pStyle w:val="ListParagraph"/>
+              <w:pStyle w:val="a5"/>
               <w:numPr>
                 <w:ilvl w:val="0"/>
                 <w:numId w:val="4"/>
@@ -4524,7 +4686,7 @@
     </w:p>
     <w:tbl>
       <w:tblPr>
-        <w:tblStyle w:val="GridTable1Light-Accent1"/>
+        <w:tblStyle w:val="110"/>
         <w:tblW w:w="9639" w:type="dxa"/>
         <w:tblInd w:w="-5" w:type="dxa"/>
         <w:tblLook w:val="04A0" w:firstRow="1" w:lastRow="0" w:firstColumn="1" w:lastColumn="0" w:noHBand="0" w:noVBand="1"/>
@@ -4889,7 +5051,7 @@
           </w:tcPr>
           <w:p>
             <w:pPr>
-              <w:pStyle w:val="ListParagraph"/>
+              <w:pStyle w:val="a5"/>
               <w:numPr>
                 <w:ilvl w:val="0"/>
                 <w:numId w:val="5"/>
@@ -4910,7 +5072,7 @@
           </w:p>
           <w:p>
             <w:pPr>
-              <w:pStyle w:val="ListParagraph"/>
+              <w:pStyle w:val="a5"/>
               <w:numPr>
                 <w:ilvl w:val="0"/>
                 <w:numId w:val="5"/>
@@ -5010,7 +5172,7 @@
           </w:tcPr>
           <w:p>
             <w:pPr>
-              <w:pStyle w:val="CommentText"/>
+              <w:pStyle w:val="a7"/>
               <w:cnfStyle w:val="000000000000" w:firstRow="0" w:lastRow="0" w:firstColumn="0" w:lastColumn="0" w:oddVBand="0" w:evenVBand="0" w:oddHBand="0" w:evenHBand="0" w:firstRowFirstColumn="0" w:firstRowLastColumn="0" w:lastRowFirstColumn="0" w:lastRowLastColumn="0"/>
               <w:rPr>
                 <w:rFonts w:asciiTheme="majorHAnsi" w:hAnsiTheme="majorHAnsi" w:cstheme="majorHAnsi"/>
@@ -5267,13 +5429,13 @@
     </w:p>
     <w:p>
       <w:pPr>
-        <w:pStyle w:val="Heading1"/>
+        <w:pStyle w:val="1"/>
         <w:spacing w:before="0" w:after="360"/>
         <w:rPr>
           <w:rFonts w:cstheme="majorHAnsi"/>
         </w:rPr>
       </w:pPr>
-      <w:bookmarkStart w:id="6" w:name="_Toc510126700"/>
+      <w:bookmarkStart w:id="7" w:name="_Toc510158514"/>
       <w:r>
         <w:rPr>
           <w:rFonts w:cstheme="majorHAnsi"/>
@@ -5293,7 +5455,7 @@
         </w:rPr>
         <w:t>adding airplanes</w:t>
       </w:r>
-      <w:bookmarkEnd w:id="6"/>
+      <w:bookmarkEnd w:id="7"/>
     </w:p>
     <w:p>
       <w:pPr>
@@ -5338,7 +5500,7 @@
     </w:p>
     <w:tbl>
       <w:tblPr>
-        <w:tblStyle w:val="GridTable1Light-Accent1"/>
+        <w:tblStyle w:val="110"/>
         <w:tblW w:w="9661" w:type="dxa"/>
         <w:tblInd w:w="-5" w:type="dxa"/>
         <w:tblBorders>
@@ -5635,7 +5797,7 @@
           </w:tcPr>
           <w:p>
             <w:pPr>
-              <w:pStyle w:val="ListParagraph"/>
+              <w:pStyle w:val="a5"/>
               <w:numPr>
                 <w:ilvl w:val="0"/>
                 <w:numId w:val="6"/>
@@ -5656,7 +5818,7 @@
           </w:p>
           <w:p>
             <w:pPr>
-              <w:pStyle w:val="ListParagraph"/>
+              <w:pStyle w:val="a5"/>
               <w:numPr>
                 <w:ilvl w:val="0"/>
                 <w:numId w:val="6"/>
@@ -5685,7 +5847,7 @@
           </w:p>
           <w:p>
             <w:pPr>
-              <w:pStyle w:val="ListParagraph"/>
+              <w:pStyle w:val="a5"/>
               <w:numPr>
                 <w:ilvl w:val="0"/>
                 <w:numId w:val="6"/>
@@ -5779,7 +5941,7 @@
             </w:pPr>
             <w:r>
               <w:rPr>
-                <w:rStyle w:val="CommentReference"/>
+                <w:rStyle w:val="a6"/>
                 <w:rFonts w:asciiTheme="majorHAnsi" w:hAnsiTheme="majorHAnsi" w:cstheme="majorHAnsi"/>
                 <w:sz w:val="22"/>
                 <w:szCs w:val="22"/>
@@ -5888,13 +6050,13 @@
     </w:p>
     <w:p>
       <w:pPr>
-        <w:pStyle w:val="Heading1"/>
+        <w:pStyle w:val="1"/>
         <w:spacing w:before="0" w:after="360"/>
         <w:rPr>
           <w:rFonts w:cstheme="majorHAnsi"/>
         </w:rPr>
       </w:pPr>
-      <w:bookmarkStart w:id="7" w:name="_Toc510126701"/>
+      <w:bookmarkStart w:id="8" w:name="_Toc510158515"/>
       <w:r>
         <w:rPr>
           <w:rFonts w:cstheme="majorHAnsi"/>
@@ -5908,7 +6070,7 @@
         </w:rPr>
         <w:t>: login</w:t>
       </w:r>
-      <w:bookmarkEnd w:id="7"/>
+      <w:bookmarkEnd w:id="8"/>
     </w:p>
     <w:p>
       <w:pPr>
@@ -5953,7 +6115,7 @@
     </w:p>
     <w:tbl>
       <w:tblPr>
-        <w:tblStyle w:val="GridTable1Light-Accent1"/>
+        <w:tblStyle w:val="110"/>
         <w:tblW w:w="9804" w:type="dxa"/>
         <w:tblInd w:w="-5" w:type="dxa"/>
         <w:tblBorders>
@@ -6251,7 +6413,7 @@
           </w:tcPr>
           <w:p>
             <w:pPr>
-              <w:pStyle w:val="ListParagraph"/>
+              <w:pStyle w:val="a5"/>
               <w:numPr>
                 <w:ilvl w:val="0"/>
                 <w:numId w:val="7"/>
@@ -6272,7 +6434,7 @@
           </w:p>
           <w:p>
             <w:pPr>
-              <w:pStyle w:val="ListParagraph"/>
+              <w:pStyle w:val="a5"/>
               <w:numPr>
                 <w:ilvl w:val="0"/>
                 <w:numId w:val="7"/>
@@ -6463,7 +6625,7 @@
     </w:p>
     <w:tbl>
       <w:tblPr>
-        <w:tblStyle w:val="GridTable1Light-Accent1"/>
+        <w:tblStyle w:val="110"/>
         <w:tblW w:w="9804" w:type="dxa"/>
         <w:tblInd w:w="-5" w:type="dxa"/>
         <w:tblLook w:val="04A0" w:firstRow="1" w:lastRow="0" w:firstColumn="1" w:lastColumn="0" w:noHBand="0" w:noVBand="1"/>
@@ -6764,7 +6926,7 @@
           </w:tcPr>
           <w:p>
             <w:pPr>
-              <w:pStyle w:val="ListParagraph"/>
+              <w:pStyle w:val="a5"/>
               <w:numPr>
                 <w:ilvl w:val="0"/>
                 <w:numId w:val="8"/>
@@ -6785,7 +6947,7 @@
           </w:p>
           <w:p>
             <w:pPr>
-              <w:pStyle w:val="ListParagraph"/>
+              <w:pStyle w:val="a5"/>
               <w:numPr>
                 <w:ilvl w:val="0"/>
                 <w:numId w:val="8"/>
@@ -6957,13 +7119,13 @@
     </w:p>
     <w:p>
       <w:pPr>
-        <w:pStyle w:val="Heading1"/>
+        <w:pStyle w:val="1"/>
         <w:spacing w:before="0" w:after="360"/>
         <w:rPr>
           <w:rFonts w:cstheme="majorHAnsi"/>
         </w:rPr>
       </w:pPr>
-      <w:bookmarkStart w:id="8" w:name="_Toc510126702"/>
+      <w:bookmarkStart w:id="9" w:name="_Toc510158516"/>
       <w:r>
         <w:rPr>
           <w:rFonts w:cstheme="majorHAnsi"/>
@@ -6971,7 +7133,7 @@
         <w:lastRenderedPageBreak/>
         <w:t>Conclusions</w:t>
       </w:r>
-      <w:bookmarkEnd w:id="8"/>
+      <w:bookmarkEnd w:id="9"/>
     </w:p>
     <w:p>
       <w:pPr>
@@ -7154,7 +7316,7 @@
     <w:sdtContent>
       <w:p>
         <w:pPr>
-          <w:pStyle w:val="Footer"/>
+          <w:pStyle w:val="ad"/>
           <w:jc w:val="center"/>
         </w:pPr>
         <w:r>
@@ -7183,7 +7345,7 @@
   </w:sdt>
   <w:p>
     <w:pPr>
-      <w:pStyle w:val="Footer"/>
+      <w:pStyle w:val="ad"/>
     </w:pPr>
   </w:p>
 </w:ftr>
@@ -8325,7 +8487,7 @@
     <w:lsdException w:name="Hashtag" w:semiHidden="1" w:unhideWhenUsed="1"/>
     <w:lsdException w:name="Unresolved Mention" w:semiHidden="1" w:unhideWhenUsed="1"/>
   </w:latentStyles>
-  <w:style w:type="paragraph" w:default="1" w:styleId="Normal">
+  <w:style w:type="paragraph" w:default="1" w:styleId="a">
     <w:name w:val="Normal"/>
     <w:qFormat/>
     <w:rsid w:val="00EA7FA9"/>
@@ -8333,11 +8495,11 @@
       <w:lang w:val="en-US"/>
     </w:rPr>
   </w:style>
-  <w:style w:type="paragraph" w:styleId="Heading1">
+  <w:style w:type="paragraph" w:styleId="1">
     <w:name w:val="heading 1"/>
-    <w:basedOn w:val="Normal"/>
-    <w:next w:val="Normal"/>
-    <w:link w:val="Heading1Char"/>
+    <w:basedOn w:val="a"/>
+    <w:next w:val="a"/>
+    <w:link w:val="10"/>
     <w:uiPriority w:val="9"/>
     <w:qFormat/>
     <w:rsid w:val="00EA7FA9"/>
@@ -8354,13 +8516,13 @@
       <w:szCs w:val="32"/>
     </w:rPr>
   </w:style>
-  <w:style w:type="character" w:default="1" w:styleId="DefaultParagraphFont">
+  <w:style w:type="character" w:default="1" w:styleId="a0">
     <w:name w:val="Default Paragraph Font"/>
     <w:uiPriority w:val="1"/>
     <w:semiHidden/>
     <w:unhideWhenUsed/>
   </w:style>
-  <w:style w:type="table" w:default="1" w:styleId="TableNormal">
+  <w:style w:type="table" w:default="1" w:styleId="a1">
     <w:name w:val="Normal Table"/>
     <w:uiPriority w:val="99"/>
     <w:semiHidden/>
@@ -8375,16 +8537,16 @@
       </w:tblCellMar>
     </w:tblPr>
   </w:style>
-  <w:style w:type="numbering" w:default="1" w:styleId="NoList">
+  <w:style w:type="numbering" w:default="1" w:styleId="a2">
     <w:name w:val="No List"/>
     <w:uiPriority w:val="99"/>
     <w:semiHidden/>
     <w:unhideWhenUsed/>
   </w:style>
-  <w:style w:type="character" w:customStyle="1" w:styleId="Heading1Char">
-    <w:name w:val="Heading 1 Char"/>
-    <w:basedOn w:val="DefaultParagraphFont"/>
-    <w:link w:val="Heading1"/>
+  <w:style w:type="character" w:customStyle="1" w:styleId="10">
+    <w:name w:val="Заглавие 1 Знак"/>
+    <w:basedOn w:val="a0"/>
+    <w:link w:val="1"/>
     <w:uiPriority w:val="9"/>
     <w:rsid w:val="00EA7FA9"/>
     <w:rPr>
@@ -8395,10 +8557,10 @@
       <w:lang w:val="en-US"/>
     </w:rPr>
   </w:style>
-  <w:style w:type="paragraph" w:styleId="TOCHeading">
+  <w:style w:type="paragraph" w:styleId="a3">
     <w:name w:val="TOC Heading"/>
-    <w:basedOn w:val="Heading1"/>
-    <w:next w:val="Normal"/>
+    <w:basedOn w:val="1"/>
+    <w:next w:val="a"/>
     <w:uiPriority w:val="39"/>
     <w:unhideWhenUsed/>
     <w:qFormat/>
@@ -8407,10 +8569,10 @@
       <w:outlineLvl w:val="9"/>
     </w:pPr>
   </w:style>
-  <w:style w:type="paragraph" w:styleId="TOC1">
+  <w:style w:type="paragraph" w:styleId="11">
     <w:name w:val="toc 1"/>
-    <w:basedOn w:val="Normal"/>
-    <w:next w:val="Normal"/>
+    <w:basedOn w:val="a"/>
+    <w:next w:val="a"/>
     <w:autoRedefine/>
     <w:uiPriority w:val="39"/>
     <w:unhideWhenUsed/>
@@ -8419,9 +8581,9 @@
       <w:spacing w:after="100"/>
     </w:pPr>
   </w:style>
-  <w:style w:type="character" w:styleId="Hyperlink">
+  <w:style w:type="character" w:styleId="a4">
     <w:name w:val="Hyperlink"/>
-    <w:basedOn w:val="DefaultParagraphFont"/>
+    <w:basedOn w:val="a0"/>
     <w:uiPriority w:val="99"/>
     <w:unhideWhenUsed/>
     <w:rsid w:val="00EA7FA9"/>
@@ -8430,10 +8592,10 @@
       <w:u w:val="single"/>
     </w:rPr>
   </w:style>
-  <w:style w:type="paragraph" w:styleId="TOC2">
+  <w:style w:type="paragraph" w:styleId="2">
     <w:name w:val="toc 2"/>
-    <w:basedOn w:val="Normal"/>
-    <w:next w:val="Normal"/>
+    <w:basedOn w:val="a"/>
+    <w:next w:val="a"/>
     <w:autoRedefine/>
     <w:uiPriority w:val="39"/>
     <w:unhideWhenUsed/>
@@ -8455,9 +8617,9 @@
       <w:lang w:val="en"/>
     </w:rPr>
   </w:style>
-  <w:style w:type="paragraph" w:styleId="ListParagraph">
+  <w:style w:type="paragraph" w:styleId="a5">
     <w:name w:val="List Paragraph"/>
-    <w:basedOn w:val="Normal"/>
+    <w:basedOn w:val="a"/>
     <w:uiPriority w:val="34"/>
     <w:qFormat/>
     <w:rsid w:val="00EA7FA9"/>
@@ -8468,9 +8630,9 @@
       <w:jc w:val="both"/>
     </w:pPr>
   </w:style>
-  <w:style w:type="table" w:styleId="GridTable1Light-Accent1">
+  <w:style w:type="table" w:styleId="110">
     <w:name w:val="Grid Table 1 Light Accent 1"/>
-    <w:basedOn w:val="TableNormal"/>
+    <w:basedOn w:val="a1"/>
     <w:uiPriority w:val="46"/>
     <w:rsid w:val="00EA7FA9"/>
     <w:pPr>
@@ -8525,9 +8687,9 @@
       </w:rPr>
     </w:tblStylePr>
   </w:style>
-  <w:style w:type="character" w:styleId="CommentReference">
+  <w:style w:type="character" w:styleId="a6">
     <w:name w:val="annotation reference"/>
-    <w:basedOn w:val="DefaultParagraphFont"/>
+    <w:basedOn w:val="a0"/>
     <w:uiPriority w:val="99"/>
     <w:semiHidden/>
     <w:unhideWhenUsed/>
@@ -8537,10 +8699,10 @@
       <w:szCs w:val="16"/>
     </w:rPr>
   </w:style>
-  <w:style w:type="paragraph" w:styleId="CommentText">
+  <w:style w:type="paragraph" w:styleId="a7">
     <w:name w:val="annotation text"/>
-    <w:basedOn w:val="Normal"/>
-    <w:link w:val="CommentTextChar"/>
+    <w:basedOn w:val="a"/>
+    <w:link w:val="a8"/>
     <w:uiPriority w:val="99"/>
     <w:unhideWhenUsed/>
     <w:rsid w:val="00391C16"/>
@@ -8553,10 +8715,10 @@
       <w:lang w:val="en-GB"/>
     </w:rPr>
   </w:style>
-  <w:style w:type="character" w:customStyle="1" w:styleId="CommentTextChar">
-    <w:name w:val="Comment Text Char"/>
-    <w:basedOn w:val="DefaultParagraphFont"/>
-    <w:link w:val="CommentText"/>
+  <w:style w:type="character" w:customStyle="1" w:styleId="a8">
+    <w:name w:val="Текст на коментар Знак"/>
+    <w:basedOn w:val="a0"/>
+    <w:link w:val="a7"/>
     <w:uiPriority w:val="99"/>
     <w:rsid w:val="00391C16"/>
     <w:rPr>
@@ -8565,10 +8727,10 @@
       <w:lang w:val="en-GB"/>
     </w:rPr>
   </w:style>
-  <w:style w:type="paragraph" w:styleId="BalloonText">
+  <w:style w:type="paragraph" w:styleId="a9">
     <w:name w:val="Balloon Text"/>
-    <w:basedOn w:val="Normal"/>
-    <w:link w:val="BalloonTextChar"/>
+    <w:basedOn w:val="a"/>
+    <w:link w:val="aa"/>
     <w:uiPriority w:val="99"/>
     <w:semiHidden/>
     <w:unhideWhenUsed/>
@@ -8582,10 +8744,10 @@
       <w:szCs w:val="18"/>
     </w:rPr>
   </w:style>
-  <w:style w:type="character" w:customStyle="1" w:styleId="BalloonTextChar">
-    <w:name w:val="Balloon Text Char"/>
-    <w:basedOn w:val="DefaultParagraphFont"/>
-    <w:link w:val="BalloonText"/>
+  <w:style w:type="character" w:customStyle="1" w:styleId="aa">
+    <w:name w:val="Изнесен текст Знак"/>
+    <w:basedOn w:val="a0"/>
+    <w:link w:val="a9"/>
     <w:uiPriority w:val="99"/>
     <w:semiHidden/>
     <w:rsid w:val="00391C16"/>
@@ -8596,10 +8758,10 @@
       <w:lang w:val="en-US"/>
     </w:rPr>
   </w:style>
-  <w:style w:type="paragraph" w:styleId="Header">
+  <w:style w:type="paragraph" w:styleId="ab">
     <w:name w:val="header"/>
-    <w:basedOn w:val="Normal"/>
-    <w:link w:val="HeaderChar"/>
+    <w:basedOn w:val="a"/>
+    <w:link w:val="ac"/>
     <w:uiPriority w:val="99"/>
     <w:unhideWhenUsed/>
     <w:rsid w:val="007F2477"/>
@@ -8611,20 +8773,20 @@
       <w:spacing w:after="0" w:line="240" w:lineRule="auto"/>
     </w:pPr>
   </w:style>
-  <w:style w:type="character" w:customStyle="1" w:styleId="HeaderChar">
-    <w:name w:val="Header Char"/>
-    <w:basedOn w:val="DefaultParagraphFont"/>
-    <w:link w:val="Header"/>
+  <w:style w:type="character" w:customStyle="1" w:styleId="ac">
+    <w:name w:val="Горен колонтитул Знак"/>
+    <w:basedOn w:val="a0"/>
+    <w:link w:val="ab"/>
     <w:uiPriority w:val="99"/>
     <w:rsid w:val="007F2477"/>
     <w:rPr>
       <w:lang w:val="en-US"/>
     </w:rPr>
   </w:style>
-  <w:style w:type="paragraph" w:styleId="Footer">
+  <w:style w:type="paragraph" w:styleId="ad">
     <w:name w:val="footer"/>
-    <w:basedOn w:val="Normal"/>
-    <w:link w:val="FooterChar"/>
+    <w:basedOn w:val="a"/>
+    <w:link w:val="ae"/>
     <w:uiPriority w:val="99"/>
     <w:unhideWhenUsed/>
     <w:rsid w:val="007F2477"/>
@@ -8636,10 +8798,10 @@
       <w:spacing w:after="0" w:line="240" w:lineRule="auto"/>
     </w:pPr>
   </w:style>
-  <w:style w:type="character" w:customStyle="1" w:styleId="FooterChar">
-    <w:name w:val="Footer Char"/>
-    <w:basedOn w:val="DefaultParagraphFont"/>
-    <w:link w:val="Footer"/>
+  <w:style w:type="character" w:customStyle="1" w:styleId="ae">
+    <w:name w:val="Долен колонтитул Знак"/>
+    <w:basedOn w:val="a0"/>
+    <w:link w:val="ad"/>
     <w:uiPriority w:val="99"/>
     <w:rsid w:val="007F2477"/>
     <w:rPr>
@@ -8949,7 +9111,7 @@
 </file>
 
 <file path=customXml/itemProps1.xml><?xml version="1.0" encoding="utf-8"?>
-<ds:datastoreItem xmlns:ds="http://schemas.openxmlformats.org/officeDocument/2006/customXml" ds:itemID="{2EAFB421-D36F-4F65-B2F9-9615903B0EBA}">
+<ds:datastoreItem xmlns:ds="http://schemas.openxmlformats.org/officeDocument/2006/customXml" ds:itemID="{B8F635D1-AED2-400C-81DD-63ED393DB245}">
   <ds:schemaRefs>
     <ds:schemaRef ds:uri="http://schemas.openxmlformats.org/officeDocument/2006/bibliography"/>
   </ds:schemaRefs>

</xml_diff>